<commit_message>
Updated use cases 8, 12 and 13 according to feedback.
</commit_message>
<xml_diff>
--- a/documents/Use Case Descriptions/Full Use case Description 12 - Edit Error Submission Form.docx
+++ b/documents/Use Case Descriptions/Full Use case Description 12 - Edit Error Submission Form.docx
@@ -34,8 +34,6 @@
         </w:rPr>
         <w:t>12</w:t>
       </w:r>
-      <w:bookmarkStart w:id="0" w:name="_GoBack"/>
-      <w:bookmarkEnd w:id="0"/>
       <w:r>
         <w:rPr>
           <w:sz w:val="28"/>
@@ -313,22 +311,7 @@
               <w:ind w:left="0"/>
             </w:pPr>
             <w:r>
-              <w:t>1</w:t>
-            </w:r>
-            <w:r>
-              <w:t>.</w:t>
-            </w:r>
-            <w:r>
-              <w:t>2</w:t>
-            </w:r>
-            <w:r>
-              <w:t xml:space="preserve">: The </w:t>
-            </w:r>
-            <w:r>
-              <w:t xml:space="preserve">server </w:t>
-            </w:r>
-            <w:r>
-              <w:t>prepares an SQL statement to create the desired effect in the database.</w:t>
+              <w:t>1.2: The server checks that fields are not empty and do not contain illegal characters as the user edits them</w:t>
             </w:r>
           </w:p>
         </w:tc>
@@ -343,21 +326,6 @@
               <w:pStyle w:val="ListParagraph"/>
               <w:ind w:left="0"/>
             </w:pPr>
-            <w:r>
-              <w:t>2.1</w:t>
-            </w:r>
-            <w:r>
-              <w:t>:</w:t>
-            </w:r>
-            <w:r>
-              <w:t xml:space="preserve"> The </w:t>
-            </w:r>
-            <w:r>
-              <w:t>administrator applies the changes</w:t>
-            </w:r>
-            <w:r>
-              <w:t>.</w:t>
-            </w:r>
           </w:p>
         </w:tc>
         <w:tc>
@@ -370,6 +338,54 @@
               <w:ind w:left="0"/>
             </w:pPr>
             <w:r>
+              <w:t>1.</w:t>
+            </w:r>
+            <w:r>
+              <w:t>3</w:t>
+            </w:r>
+            <w:r>
+              <w:t>: The server prepares an SQL statement to create the desired effect in the database.</w:t>
+            </w:r>
+          </w:p>
+        </w:tc>
+      </w:tr>
+      <w:tr>
+        <w:tc>
+          <w:tcPr>
+            <w:tcW w:w="4508" w:type="dxa"/>
+          </w:tcPr>
+          <w:p>
+            <w:pPr>
+              <w:pStyle w:val="ListParagraph"/>
+              <w:ind w:left="0"/>
+            </w:pPr>
+            <w:r>
+              <w:t>2.1</w:t>
+            </w:r>
+            <w:r>
+              <w:t>:</w:t>
+            </w:r>
+            <w:r>
+              <w:t xml:space="preserve"> The </w:t>
+            </w:r>
+            <w:r>
+              <w:t>administrator applies the changes</w:t>
+            </w:r>
+            <w:r>
+              <w:t>.</w:t>
+            </w:r>
+          </w:p>
+        </w:tc>
+        <w:tc>
+          <w:tcPr>
+            <w:tcW w:w="4508" w:type="dxa"/>
+          </w:tcPr>
+          <w:p>
+            <w:pPr>
+              <w:pStyle w:val="ListParagraph"/>
+              <w:ind w:left="0"/>
+            </w:pPr>
+            <w:r>
               <w:t>2.2 The server sends the query to the database, and updates the form layout.</w:t>
             </w:r>
           </w:p>
@@ -434,13 +450,7 @@
         <w:t xml:space="preserve">If at step </w:t>
       </w:r>
       <w:r>
-        <w:t>2</w:t>
-      </w:r>
-      <w:r>
-        <w:t xml:space="preserve">.2 of the normal flow the </w:t>
-      </w:r>
-      <w:r>
-        <w:t>SQL statement fails/is invalid</w:t>
+        <w:t>1.2 of the normal flow one or more fields are invalid</w:t>
       </w:r>
       <w:r>
         <w:t>, then:</w:t>
@@ -501,7 +511,44 @@
           </w:tcPr>
           <w:p>
             <w:r>
-              <w:t>2.2.1: The server sends an error message to the user, indicating the problem.</w:t>
+              <w:t>1</w:t>
+            </w:r>
+            <w:r>
+              <w:t xml:space="preserve">.2.1: </w:t>
+            </w:r>
+            <w:r>
+              <w:t>The server displays a</w:t>
+            </w:r>
+            <w:r>
+              <w:t xml:space="preserve"> warning</w:t>
+            </w:r>
+            <w:r>
+              <w:t xml:space="preserve"> for each incorrect field and</w:t>
+            </w:r>
+            <w:r>
+              <w:t xml:space="preserve"> the apply changes button is greyed out and made inactive.</w:t>
+            </w:r>
+          </w:p>
+        </w:tc>
+      </w:tr>
+      <w:tr>
+        <w:tc>
+          <w:tcPr>
+            <w:tcW w:w="4508" w:type="dxa"/>
+          </w:tcPr>
+          <w:p>
+            <w:r>
+              <w:t>1.2.2: The administrator corrects the error/s.</w:t>
+            </w:r>
+          </w:p>
+        </w:tc>
+        <w:tc>
+          <w:tcPr>
+            <w:tcW w:w="4508" w:type="dxa"/>
+          </w:tcPr>
+          <w:p>
+            <w:r>
+              <w:t>1.2.3: The warning is cleared and the “apply changes button is reactivated.</w:t>
             </w:r>
           </w:p>
         </w:tc>
@@ -513,6 +560,279 @@
         <w:ind w:left="792"/>
       </w:pPr>
     </w:p>
+    <w:p>
+      <w:pPr>
+        <w:pStyle w:val="ListParagraph"/>
+        <w:ind w:left="792"/>
+      </w:pPr>
+    </w:p>
+    <w:p>
+      <w:pPr>
+        <w:pStyle w:val="ListParagraph"/>
+        <w:ind w:left="792"/>
+      </w:pPr>
+    </w:p>
+    <w:p>
+      <w:pPr>
+        <w:pStyle w:val="ListParagraph"/>
+        <w:ind w:left="792"/>
+      </w:pPr>
+    </w:p>
+    <w:p>
+      <w:pPr>
+        <w:pStyle w:val="ListParagraph"/>
+        <w:ind w:left="792"/>
+      </w:pPr>
+    </w:p>
+    <w:p>
+      <w:pPr>
+        <w:pStyle w:val="ListParagraph"/>
+        <w:ind w:left="792"/>
+      </w:pPr>
+    </w:p>
+    <w:p>
+      <w:pPr>
+        <w:pStyle w:val="ListParagraph"/>
+        <w:ind w:left="792"/>
+      </w:pPr>
+    </w:p>
+    <w:p>
+      <w:pPr>
+        <w:pStyle w:val="ListParagraph"/>
+        <w:ind w:left="792"/>
+      </w:pPr>
+    </w:p>
+    <w:p>
+      <w:pPr>
+        <w:pStyle w:val="ListParagraph"/>
+        <w:numPr>
+          <w:ilvl w:val="1"/>
+          <w:numId w:val="3"/>
+        </w:numPr>
+      </w:pPr>
+      <w:r>
+        <w:lastRenderedPageBreak/>
+        <w:t>Failure flow 1</w:t>
+      </w:r>
+    </w:p>
+    <w:p>
+      <w:pPr>
+        <w:pStyle w:val="ListParagraph"/>
+        <w:ind w:left="792"/>
+      </w:pPr>
+      <w:r>
+        <w:t>If at step 2.2 of the normal flow the SQL statement fails/is invalid, then:</w:t>
+      </w:r>
+    </w:p>
+    <w:tbl>
+      <w:tblPr>
+        <w:tblStyle w:val="TableGrid"/>
+        <w:tblW w:w="0" w:type="auto"/>
+        <w:tblLook w:val="04A0" w:firstRow="1" w:lastRow="0" w:firstColumn="1" w:lastColumn="0" w:noHBand="0" w:noVBand="1"/>
+      </w:tblPr>
+      <w:tblGrid>
+        <w:gridCol w:w="4508"/>
+        <w:gridCol w:w="4508"/>
+      </w:tblGrid>
+      <w:tr>
+        <w:tc>
+          <w:tcPr>
+            <w:tcW w:w="4508" w:type="dxa"/>
+          </w:tcPr>
+          <w:p>
+            <w:pPr>
+              <w:jc w:val="center"/>
+            </w:pPr>
+            <w:r>
+              <w:t>Actor</w:t>
+            </w:r>
+          </w:p>
+        </w:tc>
+        <w:tc>
+          <w:tcPr>
+            <w:tcW w:w="4508" w:type="dxa"/>
+          </w:tcPr>
+          <w:p>
+            <w:pPr>
+              <w:jc w:val="center"/>
+            </w:pPr>
+            <w:r>
+              <w:t>System</w:t>
+            </w:r>
+          </w:p>
+        </w:tc>
+      </w:tr>
+      <w:tr>
+        <w:tc>
+          <w:tcPr>
+            <w:tcW w:w="4508" w:type="dxa"/>
+          </w:tcPr>
+          <w:p>
+            <w:r>
+              <w:t xml:space="preserve"> </w:t>
+            </w:r>
+          </w:p>
+        </w:tc>
+        <w:tc>
+          <w:tcPr>
+            <w:tcW w:w="4508" w:type="dxa"/>
+          </w:tcPr>
+          <w:p>
+            <w:r>
+              <w:t>2.2.1: The server sends an error message to the user, indicating the problem.</w:t>
+            </w:r>
+          </w:p>
+        </w:tc>
+      </w:tr>
+    </w:tbl>
+    <w:p>
+      <w:pPr>
+        <w:pStyle w:val="ListParagraph"/>
+        <w:ind w:left="792"/>
+      </w:pPr>
+    </w:p>
+    <w:p>
+      <w:pPr>
+        <w:pStyle w:val="ListParagraph"/>
+        <w:numPr>
+          <w:ilvl w:val="1"/>
+          <w:numId w:val="3"/>
+        </w:numPr>
+      </w:pPr>
+      <w:r>
+        <w:t>User abandoning use case</w:t>
+      </w:r>
+    </w:p>
+    <w:p>
+      <w:pPr>
+        <w:pStyle w:val="ListParagraph"/>
+        <w:ind w:left="792"/>
+      </w:pPr>
+      <w:r>
+        <w:t xml:space="preserve">If at any step of the normal flow the user attempts to close the </w:t>
+      </w:r>
+      <w:r>
+        <w:t>page</w:t>
+      </w:r>
+      <w:r>
+        <w:t>, then:</w:t>
+      </w:r>
+    </w:p>
+    <w:tbl>
+      <w:tblPr>
+        <w:tblStyle w:val="TableGrid"/>
+        <w:tblW w:w="0" w:type="auto"/>
+        <w:tblLook w:val="04A0" w:firstRow="1" w:lastRow="0" w:firstColumn="1" w:lastColumn="0" w:noHBand="0" w:noVBand="1"/>
+      </w:tblPr>
+      <w:tblGrid>
+        <w:gridCol w:w="4508"/>
+        <w:gridCol w:w="4508"/>
+      </w:tblGrid>
+      <w:tr>
+        <w:tc>
+          <w:tcPr>
+            <w:tcW w:w="4508" w:type="dxa"/>
+          </w:tcPr>
+          <w:p>
+            <w:pPr>
+              <w:jc w:val="center"/>
+            </w:pPr>
+            <w:r>
+              <w:t>Actor</w:t>
+            </w:r>
+          </w:p>
+        </w:tc>
+        <w:tc>
+          <w:tcPr>
+            <w:tcW w:w="4508" w:type="dxa"/>
+          </w:tcPr>
+          <w:p>
+            <w:pPr>
+              <w:jc w:val="center"/>
+            </w:pPr>
+            <w:r>
+              <w:t>System</w:t>
+            </w:r>
+          </w:p>
+        </w:tc>
+      </w:tr>
+      <w:tr>
+        <w:tc>
+          <w:tcPr>
+            <w:tcW w:w="4508" w:type="dxa"/>
+          </w:tcPr>
+          <w:p>
+            <w:r>
+              <w:t xml:space="preserve"> </w:t>
+            </w:r>
+          </w:p>
+        </w:tc>
+        <w:tc>
+          <w:tcPr>
+            <w:tcW w:w="4508" w:type="dxa"/>
+          </w:tcPr>
+          <w:p>
+            <w:r>
+              <w:t xml:space="preserve">3.1: The system creates a pop-up prompt asking the user if they want to discard the </w:t>
+            </w:r>
+            <w:r>
+              <w:t>changes</w:t>
+            </w:r>
+            <w:r>
+              <w:t xml:space="preserve"> </w:t>
+            </w:r>
+            <w:r>
+              <w:t>made</w:t>
+            </w:r>
+            <w:r>
+              <w:t xml:space="preserve"> so far.</w:t>
+            </w:r>
+          </w:p>
+        </w:tc>
+      </w:tr>
+      <w:tr>
+        <w:tc>
+          <w:tcPr>
+            <w:tcW w:w="4508" w:type="dxa"/>
+          </w:tcPr>
+          <w:p>
+            <w:r>
+              <w:t xml:space="preserve">3.2 The user confirms they wish to close the </w:t>
+            </w:r>
+            <w:r>
+              <w:t>page</w:t>
+            </w:r>
+            <w:r>
+              <w:t>.</w:t>
+            </w:r>
+          </w:p>
+        </w:tc>
+        <w:tc>
+          <w:tcPr>
+            <w:tcW w:w="4508" w:type="dxa"/>
+          </w:tcPr>
+          <w:p>
+            <w:r>
+              <w:t xml:space="preserve">3.3 The </w:t>
+            </w:r>
+            <w:r>
+              <w:t>page</w:t>
+            </w:r>
+            <w:bookmarkStart w:id="0" w:name="_GoBack"/>
+            <w:bookmarkEnd w:id="0"/>
+            <w:r>
+              <w:t xml:space="preserve"> is closed and all </w:t>
+            </w:r>
+            <w:r>
+              <w:t>changes made</w:t>
+            </w:r>
+            <w:r>
+              <w:t xml:space="preserve"> are discarded.</w:t>
+            </w:r>
+          </w:p>
+        </w:tc>
+      </w:tr>
+    </w:tbl>
     <w:p/>
     <w:p>
       <w:pPr>
@@ -718,6 +1038,119 @@
 <file path=word/numbering.xml><?xml version="1.0" encoding="utf-8"?>
 <w:numbering xmlns:wpc="http://schemas.microsoft.com/office/word/2010/wordprocessingCanvas" xmlns:mc="http://schemas.openxmlformats.org/markup-compatibility/2006" xmlns:o="urn:schemas-microsoft-com:office:office" xmlns:r="http://schemas.openxmlformats.org/officeDocument/2006/relationships" xmlns:m="http://schemas.openxmlformats.org/officeDocument/2006/math" xmlns:v="urn:schemas-microsoft-com:vml" xmlns:wp14="http://schemas.microsoft.com/office/word/2010/wordprocessingDrawing" xmlns:wp="http://schemas.openxmlformats.org/drawingml/2006/wordprocessingDrawing" xmlns:w10="urn:schemas-microsoft-com:office:word" xmlns:w="http://schemas.openxmlformats.org/wordprocessingml/2006/main" xmlns:w14="http://schemas.microsoft.com/office/word/2010/wordml" xmlns:w15="http://schemas.microsoft.com/office/word/2012/wordml" xmlns:wpg="http://schemas.microsoft.com/office/word/2010/wordprocessingGroup" xmlns:wpi="http://schemas.microsoft.com/office/word/2010/wordprocessingInk" xmlns:wne="http://schemas.microsoft.com/office/word/2006/wordml" xmlns:wps="http://schemas.microsoft.com/office/word/2010/wordprocessingShape" mc:Ignorable="w14 w15 wp14">
   <w:abstractNum w:abstractNumId="0" w15:restartNumberingAfterBreak="0">
+    <w:nsid w:val="087F2B2F"/>
+    <w:multiLevelType w:val="multilevel"/>
+    <w:tmpl w:val="00E8284A"/>
+    <w:lvl w:ilvl="0">
+      <w:start w:val="1"/>
+      <w:numFmt w:val="decimal"/>
+      <w:lvlText w:val="%1."/>
+      <w:lvlJc w:val="left"/>
+      <w:pPr>
+        <w:ind w:left="360" w:hanging="360"/>
+      </w:pPr>
+      <w:rPr>
+        <w:rFonts w:hint="default"/>
+      </w:rPr>
+    </w:lvl>
+    <w:lvl w:ilvl="1">
+      <w:start w:val="1"/>
+      <w:numFmt w:val="decimal"/>
+      <w:lvlText w:val="%1.%2."/>
+      <w:lvlJc w:val="left"/>
+      <w:pPr>
+        <w:ind w:left="792" w:hanging="432"/>
+      </w:pPr>
+      <w:rPr>
+        <w:rFonts w:hint="default"/>
+      </w:rPr>
+    </w:lvl>
+    <w:lvl w:ilvl="2">
+      <w:start w:val="1"/>
+      <w:numFmt w:val="decimal"/>
+      <w:lvlText w:val="%1.%2.%3."/>
+      <w:lvlJc w:val="left"/>
+      <w:pPr>
+        <w:ind w:left="1224" w:hanging="504"/>
+      </w:pPr>
+      <w:rPr>
+        <w:rFonts w:hint="default"/>
+      </w:rPr>
+    </w:lvl>
+    <w:lvl w:ilvl="3">
+      <w:start w:val="1"/>
+      <w:numFmt w:val="decimal"/>
+      <w:lvlText w:val="%1.%2.%3.%4."/>
+      <w:lvlJc w:val="left"/>
+      <w:pPr>
+        <w:ind w:left="1728" w:hanging="648"/>
+      </w:pPr>
+      <w:rPr>
+        <w:rFonts w:hint="default"/>
+      </w:rPr>
+    </w:lvl>
+    <w:lvl w:ilvl="4">
+      <w:start w:val="1"/>
+      <w:numFmt w:val="decimal"/>
+      <w:lvlText w:val="%1.%2.%3.%4.%5."/>
+      <w:lvlJc w:val="left"/>
+      <w:pPr>
+        <w:ind w:left="2232" w:hanging="792"/>
+      </w:pPr>
+      <w:rPr>
+        <w:rFonts w:hint="default"/>
+      </w:rPr>
+    </w:lvl>
+    <w:lvl w:ilvl="5">
+      <w:start w:val="1"/>
+      <w:numFmt w:val="decimal"/>
+      <w:lvlText w:val="%1.%2.%3.%4.%5.%6."/>
+      <w:lvlJc w:val="left"/>
+      <w:pPr>
+        <w:ind w:left="2736" w:hanging="936"/>
+      </w:pPr>
+      <w:rPr>
+        <w:rFonts w:hint="default"/>
+      </w:rPr>
+    </w:lvl>
+    <w:lvl w:ilvl="6">
+      <w:start w:val="1"/>
+      <w:numFmt w:val="decimal"/>
+      <w:lvlText w:val="%1.%2.%3.%4.%5.%6.%7."/>
+      <w:lvlJc w:val="left"/>
+      <w:pPr>
+        <w:ind w:left="3240" w:hanging="1080"/>
+      </w:pPr>
+      <w:rPr>
+        <w:rFonts w:hint="default"/>
+      </w:rPr>
+    </w:lvl>
+    <w:lvl w:ilvl="7">
+      <w:start w:val="1"/>
+      <w:numFmt w:val="decimal"/>
+      <w:lvlText w:val="%1.%2.%3.%4.%5.%6.%7.%8."/>
+      <w:lvlJc w:val="left"/>
+      <w:pPr>
+        <w:ind w:left="3744" w:hanging="1224"/>
+      </w:pPr>
+      <w:rPr>
+        <w:rFonts w:hint="default"/>
+      </w:rPr>
+    </w:lvl>
+    <w:lvl w:ilvl="8">
+      <w:start w:val="1"/>
+      <w:numFmt w:val="decimal"/>
+      <w:lvlText w:val="%1.%2.%3.%4.%5.%6.%7.%8.%9."/>
+      <w:lvlJc w:val="left"/>
+      <w:pPr>
+        <w:ind w:left="4320" w:hanging="1440"/>
+      </w:pPr>
+      <w:rPr>
+        <w:rFonts w:hint="default"/>
+      </w:rPr>
+    </w:lvl>
+  </w:abstractNum>
+  <w:abstractNum w:abstractNumId="1" w15:restartNumberingAfterBreak="0">
     <w:nsid w:val="1D951388"/>
     <w:multiLevelType w:val="hybridMultilevel"/>
     <w:tmpl w:val="49E4355C"/>
@@ -806,7 +1239,7 @@
       </w:pPr>
     </w:lvl>
   </w:abstractNum>
-  <w:abstractNum w:abstractNumId="1" w15:restartNumberingAfterBreak="0">
+  <w:abstractNum w:abstractNumId="2" w15:restartNumberingAfterBreak="0">
     <w:nsid w:val="26BC2B1A"/>
     <w:multiLevelType w:val="multilevel"/>
     <w:tmpl w:val="8FD692DA"/>
@@ -919,7 +1352,7 @@
       </w:rPr>
     </w:lvl>
   </w:abstractNum>
-  <w:abstractNum w:abstractNumId="2" w15:restartNumberingAfterBreak="0">
+  <w:abstractNum w:abstractNumId="3" w15:restartNumberingAfterBreak="0">
     <w:nsid w:val="274837F9"/>
     <w:multiLevelType w:val="multilevel"/>
     <w:tmpl w:val="00E8284A"/>
@@ -1032,7 +1465,7 @@
       </w:rPr>
     </w:lvl>
   </w:abstractNum>
-  <w:abstractNum w:abstractNumId="3" w15:restartNumberingAfterBreak="0">
+  <w:abstractNum w:abstractNumId="4" w15:restartNumberingAfterBreak="0">
     <w:nsid w:val="2C2C49BF"/>
     <w:multiLevelType w:val="hybridMultilevel"/>
     <w:tmpl w:val="05BAED1A"/>
@@ -1121,7 +1554,7 @@
       </w:pPr>
     </w:lvl>
   </w:abstractNum>
-  <w:abstractNum w:abstractNumId="4" w15:restartNumberingAfterBreak="0">
+  <w:abstractNum w:abstractNumId="5" w15:restartNumberingAfterBreak="0">
     <w:nsid w:val="30487572"/>
     <w:multiLevelType w:val="hybridMultilevel"/>
     <w:tmpl w:val="C2968FFA"/>
@@ -1210,7 +1643,7 @@
       </w:pPr>
     </w:lvl>
   </w:abstractNum>
-  <w:abstractNum w:abstractNumId="5" w15:restartNumberingAfterBreak="0">
+  <w:abstractNum w:abstractNumId="6" w15:restartNumberingAfterBreak="0">
     <w:nsid w:val="34224A95"/>
     <w:multiLevelType w:val="multilevel"/>
     <w:tmpl w:val="00E8284A"/>
@@ -1323,7 +1756,7 @@
       </w:rPr>
     </w:lvl>
   </w:abstractNum>
-  <w:abstractNum w:abstractNumId="6" w15:restartNumberingAfterBreak="0">
+  <w:abstractNum w:abstractNumId="7" w15:restartNumberingAfterBreak="0">
     <w:nsid w:val="39680C1D"/>
     <w:multiLevelType w:val="hybridMultilevel"/>
     <w:tmpl w:val="D4CAD864"/>
@@ -1435,7 +1868,120 @@
       </w:rPr>
     </w:lvl>
   </w:abstractNum>
-  <w:abstractNum w:abstractNumId="7" w15:restartNumberingAfterBreak="0">
+  <w:abstractNum w:abstractNumId="8" w15:restartNumberingAfterBreak="0">
+    <w:nsid w:val="4E735D0D"/>
+    <w:multiLevelType w:val="multilevel"/>
+    <w:tmpl w:val="00E8284A"/>
+    <w:lvl w:ilvl="0">
+      <w:start w:val="1"/>
+      <w:numFmt w:val="decimal"/>
+      <w:lvlText w:val="%1."/>
+      <w:lvlJc w:val="left"/>
+      <w:pPr>
+        <w:ind w:left="360" w:hanging="360"/>
+      </w:pPr>
+      <w:rPr>
+        <w:rFonts w:hint="default"/>
+      </w:rPr>
+    </w:lvl>
+    <w:lvl w:ilvl="1">
+      <w:start w:val="1"/>
+      <w:numFmt w:val="decimal"/>
+      <w:lvlText w:val="%1.%2."/>
+      <w:lvlJc w:val="left"/>
+      <w:pPr>
+        <w:ind w:left="792" w:hanging="432"/>
+      </w:pPr>
+      <w:rPr>
+        <w:rFonts w:hint="default"/>
+      </w:rPr>
+    </w:lvl>
+    <w:lvl w:ilvl="2">
+      <w:start w:val="1"/>
+      <w:numFmt w:val="decimal"/>
+      <w:lvlText w:val="%1.%2.%3."/>
+      <w:lvlJc w:val="left"/>
+      <w:pPr>
+        <w:ind w:left="1224" w:hanging="504"/>
+      </w:pPr>
+      <w:rPr>
+        <w:rFonts w:hint="default"/>
+      </w:rPr>
+    </w:lvl>
+    <w:lvl w:ilvl="3">
+      <w:start w:val="1"/>
+      <w:numFmt w:val="decimal"/>
+      <w:lvlText w:val="%1.%2.%3.%4."/>
+      <w:lvlJc w:val="left"/>
+      <w:pPr>
+        <w:ind w:left="1728" w:hanging="648"/>
+      </w:pPr>
+      <w:rPr>
+        <w:rFonts w:hint="default"/>
+      </w:rPr>
+    </w:lvl>
+    <w:lvl w:ilvl="4">
+      <w:start w:val="1"/>
+      <w:numFmt w:val="decimal"/>
+      <w:lvlText w:val="%1.%2.%3.%4.%5."/>
+      <w:lvlJc w:val="left"/>
+      <w:pPr>
+        <w:ind w:left="2232" w:hanging="792"/>
+      </w:pPr>
+      <w:rPr>
+        <w:rFonts w:hint="default"/>
+      </w:rPr>
+    </w:lvl>
+    <w:lvl w:ilvl="5">
+      <w:start w:val="1"/>
+      <w:numFmt w:val="decimal"/>
+      <w:lvlText w:val="%1.%2.%3.%4.%5.%6."/>
+      <w:lvlJc w:val="left"/>
+      <w:pPr>
+        <w:ind w:left="2736" w:hanging="936"/>
+      </w:pPr>
+      <w:rPr>
+        <w:rFonts w:hint="default"/>
+      </w:rPr>
+    </w:lvl>
+    <w:lvl w:ilvl="6">
+      <w:start w:val="1"/>
+      <w:numFmt w:val="decimal"/>
+      <w:lvlText w:val="%1.%2.%3.%4.%5.%6.%7."/>
+      <w:lvlJc w:val="left"/>
+      <w:pPr>
+        <w:ind w:left="3240" w:hanging="1080"/>
+      </w:pPr>
+      <w:rPr>
+        <w:rFonts w:hint="default"/>
+      </w:rPr>
+    </w:lvl>
+    <w:lvl w:ilvl="7">
+      <w:start w:val="1"/>
+      <w:numFmt w:val="decimal"/>
+      <w:lvlText w:val="%1.%2.%3.%4.%5.%6.%7.%8."/>
+      <w:lvlJc w:val="left"/>
+      <w:pPr>
+        <w:ind w:left="3744" w:hanging="1224"/>
+      </w:pPr>
+      <w:rPr>
+        <w:rFonts w:hint="default"/>
+      </w:rPr>
+    </w:lvl>
+    <w:lvl w:ilvl="8">
+      <w:start w:val="1"/>
+      <w:numFmt w:val="decimal"/>
+      <w:lvlText w:val="%1.%2.%3.%4.%5.%6.%7.%8.%9."/>
+      <w:lvlJc w:val="left"/>
+      <w:pPr>
+        <w:ind w:left="4320" w:hanging="1440"/>
+      </w:pPr>
+      <w:rPr>
+        <w:rFonts w:hint="default"/>
+      </w:rPr>
+    </w:lvl>
+  </w:abstractNum>
+  <w:abstractNum w:abstractNumId="9" w15:restartNumberingAfterBreak="0">
     <w:nsid w:val="5EE367F2"/>
     <w:multiLevelType w:val="multilevel"/>
     <w:tmpl w:val="00E8284A"/>
@@ -1548,7 +2094,7 @@
       </w:rPr>
     </w:lvl>
   </w:abstractNum>
-  <w:abstractNum w:abstractNumId="8" w15:restartNumberingAfterBreak="0">
+  <w:abstractNum w:abstractNumId="10" w15:restartNumberingAfterBreak="0">
     <w:nsid w:val="68000AB7"/>
     <w:multiLevelType w:val="multilevel"/>
     <w:tmpl w:val="00E8284A"/>
@@ -1662,31 +2208,37 @@
     </w:lvl>
   </w:abstractNum>
   <w:num w:numId="1">
+    <w:abstractNumId w:val="4"/>
+  </w:num>
+  <w:num w:numId="2">
+    <w:abstractNumId w:val="1"/>
+  </w:num>
+  <w:num w:numId="3">
     <w:abstractNumId w:val="3"/>
   </w:num>
-  <w:num w:numId="2">
-    <w:abstractNumId w:val="0"/>
+  <w:num w:numId="4">
+    <w:abstractNumId w:val="5"/>
   </w:num>
-  <w:num w:numId="3">
+  <w:num w:numId="5">
     <w:abstractNumId w:val="2"/>
   </w:num>
-  <w:num w:numId="4">
-    <w:abstractNumId w:val="4"/>
+  <w:num w:numId="6">
+    <w:abstractNumId w:val="7"/>
   </w:num>
-  <w:num w:numId="5">
-    <w:abstractNumId w:val="1"/>
-  </w:num>
-  <w:num w:numId="6">
+  <w:num w:numId="7">
     <w:abstractNumId w:val="6"/>
   </w:num>
-  <w:num w:numId="7">
-    <w:abstractNumId w:val="5"/>
-  </w:num>
   <w:num w:numId="8">
-    <w:abstractNumId w:val="7"/>
+    <w:abstractNumId w:val="9"/>
   </w:num>
   <w:num w:numId="9">
+    <w:abstractNumId w:val="10"/>
+  </w:num>
+  <w:num w:numId="10">
     <w:abstractNumId w:val="8"/>
+  </w:num>
+  <w:num w:numId="11">
+    <w:abstractNumId w:val="0"/>
   </w:num>
 </w:numbering>
 </file>

</xml_diff>